<commit_message>
cahnge UseCase and add description
</commit_message>
<xml_diff>
--- a/M226B_Anforderung_Doku_V1.2.docx
+++ b/M226B_Anforderung_Doku_V1.2.docx
@@ -1814,7 +1814,16 @@
                 <w:sz w:val="22"/>
                 <w:szCs w:val="22"/>
               </w:rPr>
-              <w:t>12.01.2022</w:t>
+              <w:t>12.01.202</w:t>
+            </w:r>
+            <w:r>
+              <w:rPr>
+                <w:b w:val="0"/>
+                <w:color w:val="0070C0"/>
+                <w:sz w:val="22"/>
+                <w:szCs w:val="22"/>
+              </w:rPr>
+              <w:t>3</w:t>
             </w:r>
           </w:p>
         </w:tc>
@@ -1837,6 +1846,15 @@
                 <w:szCs w:val="22"/>
               </w:rPr>
             </w:pPr>
+            <w:r>
+              <w:rPr>
+                <w:b w:val="0"/>
+                <w:color w:val="0070C0"/>
+                <w:sz w:val="22"/>
+                <w:szCs w:val="22"/>
+              </w:rPr>
+              <w:t>12.01.2023</w:t>
+            </w:r>
           </w:p>
         </w:tc>
       </w:tr>
@@ -1961,7 +1979,25 @@
                 <w:sz w:val="22"/>
                 <w:szCs w:val="22"/>
               </w:rPr>
-              <w:t>2022</w:t>
+              <w:t>.</w:t>
+            </w:r>
+            <w:r>
+              <w:rPr>
+                <w:b w:val="0"/>
+                <w:color w:val="0070C0"/>
+                <w:sz w:val="22"/>
+                <w:szCs w:val="22"/>
+              </w:rPr>
+              <w:t>202</w:t>
+            </w:r>
+            <w:r>
+              <w:rPr>
+                <w:b w:val="0"/>
+                <w:color w:val="0070C0"/>
+                <w:sz w:val="22"/>
+                <w:szCs w:val="22"/>
+              </w:rPr>
+              <w:t>3</w:t>
             </w:r>
           </w:p>
         </w:tc>
@@ -2185,7 +2221,16 @@
                 <w:sz w:val="22"/>
                 <w:szCs w:val="22"/>
               </w:rPr>
-              <w:t>02.02.2022</w:t>
+              <w:t>02.02.202</w:t>
+            </w:r>
+            <w:r>
+              <w:rPr>
+                <w:b w:val="0"/>
+                <w:color w:val="0070C0"/>
+                <w:sz w:val="22"/>
+                <w:szCs w:val="22"/>
+              </w:rPr>
+              <w:t>3</w:t>
             </w:r>
           </w:p>
         </w:tc>
@@ -3751,7 +3796,7 @@
         <w:sz w:val="16"/>
         <w:szCs w:val="16"/>
       </w:rPr>
-      <w:t>11.01.23 08:13:00</w:t>
+      <w:t>11.01.23 16:14:00</w:t>
     </w:r>
     <w:r>
       <w:rPr>
@@ -8825,15 +8870,6 @@
 </file>
 
 <file path=customXml/item1.xml><?xml version="1.0" encoding="utf-8"?>
-<?mso-contentType ?>
-<FormTemplates xmlns="http://schemas.microsoft.com/sharepoint/v3/contenttype/forms">
-  <Display>DocumentLibraryForm</Display>
-  <Edit>DocumentLibraryForm</Edit>
-  <New>DocumentLibraryForm</New>
-</FormTemplates>
-</file>
-
-<file path=customXml/item2.xml><?xml version="1.0" encoding="utf-8"?>
 <ct:contentTypeSchema xmlns:ct="http://schemas.microsoft.com/office/2006/metadata/contentType" xmlns:ma="http://schemas.microsoft.com/office/2006/metadata/properties/metaAttributes" ct:_="" ma:_="" ma:contentTypeName="Document" ma:contentTypeID="0x01010055BA8EF4C384BD469ED8C16E61595DB2" ma:contentTypeVersion="12" ma:contentTypeDescription="Create a new document." ma:contentTypeScope="" ma:versionID="56feeb5a34d0a1a39e248fac01985b1c">
   <xsd:schema xmlns:xsd="http://www.w3.org/2001/XMLSchema" xmlns:xs="http://www.w3.org/2001/XMLSchema" xmlns:p="http://schemas.microsoft.com/office/2006/metadata/properties" xmlns:ns2="014a21fa-8eb1-4381-98a7-0616fe71dd84" xmlns:ns3="6023e818-e3cd-45a0-82bd-e30eacd270c7" targetNamespace="http://schemas.microsoft.com/office/2006/metadata/properties" ma:root="true" ma:fieldsID="dd9f1adddbf2612249c27d9d6e1d35b3" ns2:_="" ns3:_="">
     <xsd:import namespace="014a21fa-8eb1-4381-98a7-0616fe71dd84"/>
@@ -9050,6 +9086,15 @@
 </ct:contentTypeSchema>
 </file>
 
+<file path=customXml/item2.xml><?xml version="1.0" encoding="utf-8"?>
+<?mso-contentType ?>
+<FormTemplates xmlns="http://schemas.microsoft.com/sharepoint/v3/contenttype/forms">
+  <Display>DocumentLibraryForm</Display>
+  <Edit>DocumentLibraryForm</Edit>
+  <New>DocumentLibraryForm</New>
+</FormTemplates>
+</file>
+
 <file path=customXml/item3.xml><?xml version="1.0" encoding="utf-8"?>
 <p:properties xmlns:p="http://schemas.microsoft.com/office/2006/metadata/properties" xmlns:xsi="http://www.w3.org/2001/XMLSchema-instance" xmlns:pc="http://schemas.microsoft.com/office/infopath/2007/PartnerControls">
   <documentManagement>
@@ -9062,14 +9107,6 @@
 </file>
 
 <file path=customXml/itemProps1.xml><?xml version="1.0" encoding="utf-8"?>
-<ds:datastoreItem xmlns:ds="http://schemas.openxmlformats.org/officeDocument/2006/customXml" ds:itemID="{4FE24D8E-8CF1-43A9-8571-2A26862345BF}">
-  <ds:schemaRefs>
-    <ds:schemaRef ds:uri="http://schemas.microsoft.com/sharepoint/v3/contenttype/forms"/>
-  </ds:schemaRefs>
-</ds:datastoreItem>
-</file>
-
-<file path=customXml/itemProps2.xml><?xml version="1.0" encoding="utf-8"?>
 <ds:datastoreItem xmlns:ds="http://schemas.openxmlformats.org/officeDocument/2006/customXml" ds:itemID="{3163A3B7-8C2C-40B5-AD60-E6505F20EC62}">
   <ds:schemaRefs>
     <ds:schemaRef ds:uri="http://schemas.microsoft.com/office/2006/metadata/contentType"/>
@@ -9088,6 +9125,14 @@
 </ds:datastoreItem>
 </file>
 
+<file path=customXml/itemProps2.xml><?xml version="1.0" encoding="utf-8"?>
+<ds:datastoreItem xmlns:ds="http://schemas.openxmlformats.org/officeDocument/2006/customXml" ds:itemID="{4FE24D8E-8CF1-43A9-8571-2A26862345BF}">
+  <ds:schemaRefs>
+    <ds:schemaRef ds:uri="http://schemas.microsoft.com/sharepoint/v3/contenttype/forms"/>
+  </ds:schemaRefs>
+</ds:datastoreItem>
+</file>
+
 <file path=customXml/itemProps3.xml><?xml version="1.0" encoding="utf-8"?>
 <ds:datastoreItem xmlns:ds="http://schemas.openxmlformats.org/officeDocument/2006/customXml" ds:itemID="{F15D1FD0-3595-41A3-8A7B-CA1815100120}">
   <ds:schemaRefs>

</xml_diff>

<commit_message>
add storyboard to docx
</commit_message>
<xml_diff>
--- a/M226B_Anforderung_Doku_V1.2.docx
+++ b/M226B_Anforderung_Doku_V1.2.docx
@@ -215,21 +215,12 @@
               </w:rPr>
               <w:t>„</w:t>
             </w:r>
-            <w:proofErr w:type="spellStart"/>
             <w:r>
               <w:rPr>
                 <w:color w:val="0070C0"/>
                 <w:sz w:val="36"/>
               </w:rPr>
-              <w:t>Skyhook</w:t>
-            </w:r>
-            <w:proofErr w:type="spellEnd"/>
-            <w:r>
-              <w:rPr>
-                <w:color w:val="0070C0"/>
-                <w:sz w:val="36"/>
-              </w:rPr>
-              <w:t xml:space="preserve"> Simulation</w:t>
+              <w:t>Skyhook Simulation</w:t>
             </w:r>
             <w:r>
               <w:rPr>
@@ -352,25 +343,7 @@
                 <w:color w:val="0070C0"/>
                 <w:sz w:val="20"/>
               </w:rPr>
-              <w:t xml:space="preserve"> des </w:t>
-            </w:r>
-            <w:proofErr w:type="spellStart"/>
-            <w:r>
-              <w:rPr>
-                <w:rFonts w:cs="Arial"/>
-                <w:color w:val="0070C0"/>
-                <w:sz w:val="20"/>
-              </w:rPr>
-              <w:t>Skyhooks</w:t>
-            </w:r>
-            <w:proofErr w:type="spellEnd"/>
-            <w:r>
-              <w:rPr>
-                <w:rFonts w:cs="Arial"/>
-                <w:color w:val="0070C0"/>
-                <w:sz w:val="20"/>
-              </w:rPr>
-              <w:t xml:space="preserve"> simulieren. </w:t>
+              <w:t xml:space="preserve"> des Skyhooks simulieren. </w:t>
             </w:r>
             <w:r>
               <w:rPr>
@@ -768,25 +741,7 @@
                 <w:color w:val="0070C0"/>
                 <w:sz w:val="20"/>
               </w:rPr>
-              <w:t xml:space="preserve"> </w:t>
-            </w:r>
-            <w:proofErr w:type="spellStart"/>
-            <w:r>
-              <w:rPr>
-                <w:rFonts w:cs="Arial"/>
-                <w:color w:val="0070C0"/>
-                <w:sz w:val="20"/>
-              </w:rPr>
-              <w:t>Skyhooks</w:t>
-            </w:r>
-            <w:proofErr w:type="spellEnd"/>
-            <w:r>
-              <w:rPr>
-                <w:rFonts w:cs="Arial"/>
-                <w:color w:val="0070C0"/>
-                <w:sz w:val="20"/>
-              </w:rPr>
-              <w:t xml:space="preserve"> mit physikalischen Gesetzen</w:t>
+              <w:t xml:space="preserve"> Skyhooks mit physikalischen Gesetzen</w:t>
             </w:r>
           </w:p>
           <w:p>
@@ -802,23 +757,13 @@
                 <w:sz w:val="20"/>
               </w:rPr>
             </w:pPr>
-            <w:proofErr w:type="spellStart"/>
             <w:r>
               <w:rPr>
                 <w:rFonts w:cs="Arial"/>
                 <w:color w:val="0070C0"/>
                 <w:sz w:val="20"/>
               </w:rPr>
-              <w:t>Skyhooks</w:t>
-            </w:r>
-            <w:proofErr w:type="spellEnd"/>
-            <w:r>
-              <w:rPr>
-                <w:rFonts w:cs="Arial"/>
-                <w:color w:val="0070C0"/>
-                <w:sz w:val="20"/>
-              </w:rPr>
-              <w:t xml:space="preserve"> sollen Raumschiffe aufnehmen und abgeben.</w:t>
+              <w:t>Skyhooks sollen Raumschiffe aufnehmen und abgeben.</w:t>
             </w:r>
             <w:r>
               <w:rPr>
@@ -890,23 +835,13 @@
                 <w:sz w:val="20"/>
               </w:rPr>
             </w:pPr>
-            <w:proofErr w:type="spellStart"/>
             <w:r>
               <w:rPr>
                 <w:rFonts w:cs="Arial"/>
                 <w:color w:val="0070C0"/>
                 <w:sz w:val="20"/>
               </w:rPr>
-              <w:t>Skyhooks</w:t>
-            </w:r>
-            <w:proofErr w:type="spellEnd"/>
-            <w:r>
-              <w:rPr>
-                <w:rFonts w:cs="Arial"/>
-                <w:color w:val="0070C0"/>
-                <w:sz w:val="20"/>
-              </w:rPr>
-              <w:t xml:space="preserve"> lassen Raumschiffe am höchsten </w:t>
+              <w:t xml:space="preserve">Skyhooks lassen Raumschiffe am höchsten </w:t>
             </w:r>
             <w:r>
               <w:rPr>
@@ -938,41 +873,13 @@
                 <w:sz w:val="20"/>
               </w:rPr>
             </w:pPr>
-            <w:proofErr w:type="spellStart"/>
             <w:r>
               <w:rPr>
                 <w:rFonts w:cs="Arial"/>
                 <w:color w:val="0070C0"/>
                 <w:sz w:val="20"/>
               </w:rPr>
-              <w:t>Skyhooks</w:t>
-            </w:r>
-            <w:proofErr w:type="spellEnd"/>
-            <w:r>
-              <w:rPr>
-                <w:rFonts w:cs="Arial"/>
-                <w:color w:val="0070C0"/>
-                <w:sz w:val="20"/>
-              </w:rPr>
-              <w:t xml:space="preserve"> lassen Raumschiffe so los, dass </w:t>
-            </w:r>
-            <w:proofErr w:type="spellStart"/>
-            <w:r>
-              <w:rPr>
-                <w:rFonts w:cs="Arial"/>
-                <w:color w:val="0070C0"/>
-                <w:sz w:val="20"/>
-              </w:rPr>
-              <w:t>Skyhook</w:t>
-            </w:r>
-            <w:proofErr w:type="spellEnd"/>
-            <w:r>
-              <w:rPr>
-                <w:rFonts w:cs="Arial"/>
-                <w:color w:val="0070C0"/>
-                <w:sz w:val="20"/>
-              </w:rPr>
-              <w:t xml:space="preserve"> </w:t>
+              <w:t xml:space="preserve">Skyhooks lassen Raumschiffe so los, dass Skyhook </w:t>
             </w:r>
             <w:r>
               <w:rPr>
@@ -1215,25 +1122,7 @@
                 <w:color w:val="0070C0"/>
                 <w:sz w:val="20"/>
               </w:rPr>
-              <w:t xml:space="preserve"> </w:t>
-            </w:r>
-            <w:proofErr w:type="spellStart"/>
-            <w:r>
-              <w:rPr>
-                <w:rFonts w:cs="Arial"/>
-                <w:color w:val="0070C0"/>
-                <w:sz w:val="20"/>
-              </w:rPr>
-              <w:t>Skyhooks</w:t>
-            </w:r>
-            <w:proofErr w:type="spellEnd"/>
-            <w:r>
-              <w:rPr>
-                <w:rFonts w:cs="Arial"/>
-                <w:color w:val="0070C0"/>
-                <w:sz w:val="20"/>
-              </w:rPr>
-              <w:t xml:space="preserve"> </w:t>
+              <w:t xml:space="preserve"> Skyhooks </w:t>
             </w:r>
             <w:r>
               <w:rPr>
@@ -2515,23 +2404,367 @@
       </w:r>
     </w:p>
     <w:p>
+      <w:r>
+        <w:t>Erklärung</w:t>
+      </w:r>
+      <w:r>
+        <w:t>:</w:t>
+      </w:r>
+    </w:p>
+    <w:p>
+      <w:pPr>
+        <w:pStyle w:val="Listenabsatz"/>
+        <w:numPr>
+          <w:ilvl w:val="0"/>
+          <w:numId w:val="35"/>
+        </w:numPr>
+        <w:rPr>
+          <w:rFonts w:ascii="Arial" w:hAnsi="Arial" w:cs="Arial"/>
+        </w:rPr>
+      </w:pPr>
+      <w:r>
+        <w:rPr>
+          <w:rFonts w:ascii="Arial" w:hAnsi="Arial" w:cs="Arial"/>
+        </w:rPr>
+        <w:t>Wenn auf "</w:t>
+      </w:r>
+      <w:proofErr w:type="spellStart"/>
+      <w:r>
+        <w:rPr>
+          <w:rFonts w:ascii="Arial" w:hAnsi="Arial" w:cs="Arial"/>
+        </w:rPr>
+        <w:t>add</w:t>
+      </w:r>
+      <w:proofErr w:type="spellEnd"/>
+      <w:r>
+        <w:rPr>
+          <w:rFonts w:ascii="Arial" w:hAnsi="Arial" w:cs="Arial"/>
+        </w:rPr>
+        <w:t xml:space="preserve"> Rocket" geklickt wird, wird bei der Erde eine startende Rakete erzeugt</w:t>
+      </w:r>
+    </w:p>
+    <w:p>
+      <w:pPr>
+        <w:pStyle w:val="Listenabsatz"/>
+        <w:numPr>
+          <w:ilvl w:val="0"/>
+          <w:numId w:val="35"/>
+        </w:numPr>
+        <w:rPr>
+          <w:rFonts w:ascii="Arial" w:hAnsi="Arial" w:cs="Arial"/>
+        </w:rPr>
+      </w:pPr>
+      <w:proofErr w:type="spellStart"/>
+      <w:r>
+        <w:rPr>
+          <w:rFonts w:ascii="Arial" w:hAnsi="Arial" w:cs="Arial"/>
+        </w:rPr>
+        <w:t>Skyhook</w:t>
+      </w:r>
+      <w:proofErr w:type="spellEnd"/>
+      <w:r>
+        <w:rPr>
+          <w:rFonts w:ascii="Arial" w:hAnsi="Arial" w:cs="Arial"/>
+        </w:rPr>
+        <w:t xml:space="preserve"> Earth</w:t>
+      </w:r>
+      <w:r>
+        <w:rPr>
+          <w:rFonts w:ascii="Arial" w:hAnsi="Arial" w:cs="Arial"/>
+        </w:rPr>
+        <w:t xml:space="preserve"> nimmt </w:t>
+      </w:r>
+      <w:r>
+        <w:rPr>
+          <w:rFonts w:ascii="Arial" w:hAnsi="Arial" w:cs="Arial"/>
+        </w:rPr>
+        <w:t>Rakete auf.</w:t>
+      </w:r>
+    </w:p>
+    <w:p>
+      <w:pPr>
+        <w:pStyle w:val="Listenabsatz"/>
+        <w:numPr>
+          <w:ilvl w:val="0"/>
+          <w:numId w:val="35"/>
+        </w:numPr>
+        <w:rPr>
+          <w:rFonts w:ascii="Arial" w:hAnsi="Arial" w:cs="Arial"/>
+        </w:rPr>
+      </w:pPr>
+      <w:r>
+        <w:rPr>
+          <w:rFonts w:ascii="Arial" w:hAnsi="Arial" w:cs="Arial"/>
+        </w:rPr>
+        <w:t>Wenn Rakete aufgenommen ist, schwingt sie mit</w:t>
+      </w:r>
+      <w:r>
+        <w:rPr>
+          <w:rFonts w:ascii="Arial" w:hAnsi="Arial" w:cs="Arial"/>
+        </w:rPr>
+        <w:t>.</w:t>
+      </w:r>
+    </w:p>
+    <w:p>
+      <w:pPr>
+        <w:pStyle w:val="Listenabsatz"/>
+        <w:numPr>
+          <w:ilvl w:val="0"/>
+          <w:numId w:val="35"/>
+        </w:numPr>
+        <w:rPr>
+          <w:rFonts w:ascii="Arial" w:hAnsi="Arial" w:cs="Arial"/>
+        </w:rPr>
+      </w:pPr>
+      <w:r>
+        <w:rPr>
+          <w:rFonts w:ascii="Arial" w:hAnsi="Arial" w:cs="Arial"/>
+        </w:rPr>
+        <w:t>Am Punkt, wo die Rakete am meisten Sch</w:t>
+      </w:r>
+      <w:r>
+        <w:rPr>
+          <w:rFonts w:ascii="Arial" w:hAnsi="Arial" w:cs="Arial"/>
+        </w:rPr>
+        <w:t>w</w:t>
+      </w:r>
+      <w:r>
+        <w:rPr>
+          <w:rFonts w:ascii="Arial" w:hAnsi="Arial" w:cs="Arial"/>
+        </w:rPr>
+        <w:t>ung hat, wird sie losgelassen.</w:t>
+      </w:r>
+    </w:p>
+    <w:p>
+      <w:pPr>
+        <w:pStyle w:val="Listenabsatz"/>
+        <w:numPr>
+          <w:ilvl w:val="0"/>
+          <w:numId w:val="35"/>
+        </w:numPr>
+        <w:rPr>
+          <w:rFonts w:ascii="Arial" w:hAnsi="Arial" w:cs="Arial"/>
+        </w:rPr>
+      </w:pPr>
+      <w:r>
+        <w:rPr>
+          <w:rFonts w:ascii="Arial" w:hAnsi="Arial" w:cs="Arial"/>
+        </w:rPr>
+        <w:t>Mit diesem Schwung fliegt sie bis zum anderen Planeten.</w:t>
+      </w:r>
+    </w:p>
+    <w:p>
+      <w:pPr>
+        <w:pStyle w:val="Listenabsatz"/>
+        <w:numPr>
+          <w:ilvl w:val="0"/>
+          <w:numId w:val="35"/>
+        </w:numPr>
+        <w:rPr>
+          <w:rFonts w:ascii="Arial" w:hAnsi="Arial" w:cs="Arial"/>
+        </w:rPr>
+      </w:pPr>
+      <w:r>
+        <w:rPr>
+          <w:rFonts w:ascii="Arial" w:hAnsi="Arial" w:cs="Arial"/>
+        </w:rPr>
+        <w:t>Beim anderen Planeten angekommen wird die Rakete von Skyhook gefangen.</w:t>
+      </w:r>
+    </w:p>
+    <w:p>
+      <w:pPr>
+        <w:pStyle w:val="Listenabsatz"/>
+        <w:numPr>
+          <w:ilvl w:val="0"/>
+          <w:numId w:val="35"/>
+        </w:numPr>
+        <w:rPr>
+          <w:rFonts w:ascii="Arial" w:hAnsi="Arial" w:cs="Arial"/>
+        </w:rPr>
+      </w:pPr>
+      <w:proofErr w:type="spellStart"/>
+      <w:r>
+        <w:rPr>
+          <w:rFonts w:ascii="Arial" w:hAnsi="Arial" w:cs="Arial"/>
+        </w:rPr>
+        <w:t>Skyhook</w:t>
+      </w:r>
+      <w:proofErr w:type="spellEnd"/>
+      <w:r>
+        <w:rPr>
+          <w:rFonts w:ascii="Arial" w:hAnsi="Arial" w:cs="Arial"/>
+        </w:rPr>
+        <w:t xml:space="preserve"> verlangsamt die Rakete und wirft sie am </w:t>
+      </w:r>
+      <w:proofErr w:type="spellStart"/>
+      <w:r>
+        <w:rPr>
+          <w:rFonts w:ascii="Arial" w:hAnsi="Arial" w:cs="Arial"/>
+        </w:rPr>
+        <w:t>nähesten</w:t>
+      </w:r>
+      <w:proofErr w:type="spellEnd"/>
+      <w:r>
+        <w:rPr>
+          <w:rFonts w:ascii="Arial" w:hAnsi="Arial" w:cs="Arial"/>
+        </w:rPr>
+        <w:t xml:space="preserve"> Punkt zum Planeten ab.</w:t>
+      </w:r>
+    </w:p>
+    <w:p>
+      <w:pPr>
+        <w:pStyle w:val="Listenabsatz"/>
+        <w:numPr>
+          <w:ilvl w:val="0"/>
+          <w:numId w:val="35"/>
+        </w:numPr>
+        <w:rPr>
+          <w:rFonts w:ascii="Arial" w:hAnsi="Arial" w:cs="Arial"/>
+        </w:rPr>
+      </w:pPr>
+      <w:r>
+        <w:rPr>
+          <w:rFonts w:ascii="Arial" w:hAnsi="Arial" w:cs="Arial"/>
+        </w:rPr>
+        <w:t>Rakete landet und verschwindet</w:t>
+      </w:r>
+    </w:p>
+    <w:p>
+      <w:pPr>
+        <w:pStyle w:val="Listenabsatz"/>
+        <w:numPr>
+          <w:ilvl w:val="0"/>
+          <w:numId w:val="35"/>
+        </w:numPr>
+        <w:rPr>
+          <w:rFonts w:ascii="Arial" w:hAnsi="Arial" w:cs="Arial"/>
+        </w:rPr>
+      </w:pPr>
+      <w:r>
+        <w:rPr>
+          <w:rFonts w:ascii="Arial" w:hAnsi="Arial" w:cs="Arial"/>
+        </w:rPr>
+        <w:t xml:space="preserve">Nach 5 </w:t>
+      </w:r>
+      <w:proofErr w:type="spellStart"/>
+      <w:r>
+        <w:rPr>
+          <w:rFonts w:ascii="Arial" w:hAnsi="Arial" w:cs="Arial"/>
+        </w:rPr>
+        <w:t>sekunden</w:t>
+      </w:r>
+      <w:proofErr w:type="spellEnd"/>
+      <w:r>
+        <w:rPr>
+          <w:rFonts w:ascii="Arial" w:hAnsi="Arial" w:cs="Arial"/>
+        </w:rPr>
+        <w:t xml:space="preserve"> startet sie wieder und macht das gleiche Prozedere in die andere Richtung</w:t>
+      </w:r>
+    </w:p>
+    <w:p>
+      <w:pPr>
+        <w:pStyle w:val="berschrift2"/>
+      </w:pPr>
+      <w:r>
+        <w:rPr>
+          <w:color w:val="0070C0"/>
+        </w:rPr>
+        <w:br w:type="page"/>
+      </w:r>
+      <w:r>
+        <w:lastRenderedPageBreak/>
+        <w:t>Anwendungsfälle (</w:t>
+      </w:r>
+      <w:proofErr w:type="spellStart"/>
+      <w:r>
+        <w:t>UseCases</w:t>
+      </w:r>
+      <w:proofErr w:type="spellEnd"/>
+      <w:r>
+        <w:t>)</w:t>
+      </w:r>
+    </w:p>
+    <w:p>
       <w:pPr>
         <w:pStyle w:val="Textkrper"/>
-        <w:rPr>
-          <w:color w:val="0070C0"/>
-        </w:rPr>
-      </w:pPr>
-      <w:r>
-        <w:rPr>
-          <w:color w:val="0070C0"/>
-        </w:rPr>
-        <w:t>Erklärung</w:t>
-      </w:r>
-      <w:r>
-        <w:rPr>
-          <w:color w:val="0070C0"/>
-        </w:rPr>
-        <w:t>:</w:t>
+      </w:pPr>
+      <w:r>
+        <w:t xml:space="preserve">Folgende </w:t>
+      </w:r>
+      <w:r>
+        <w:t>Anwendungsfälle</w:t>
+      </w:r>
+      <w:r>
+        <w:t xml:space="preserve"> sind hier detailliert dokumentiert:</w:t>
+      </w:r>
+    </w:p>
+    <w:p>
+      <w:pPr>
+        <w:pStyle w:val="Textkrper"/>
+      </w:pPr>
+      <w:r>
+        <w:rPr>
+          <w:noProof/>
+        </w:rPr>
+        <w:drawing>
+          <wp:inline distT="0" distB="0" distL="0" distR="0" wp14:anchorId="0117B407" wp14:editId="4663F589">
+            <wp:extent cx="5271715" cy="2562592"/>
+            <wp:effectExtent l="0" t="0" r="0" b="3175"/>
+            <wp:docPr id="1" name="Grafik 1"/>
+            <wp:cNvGraphicFramePr>
+              <a:graphicFrameLocks xmlns:a="http://schemas.openxmlformats.org/drawingml/2006/main" noChangeAspect="1"/>
+            </wp:cNvGraphicFramePr>
+            <a:graphic xmlns:a="http://schemas.openxmlformats.org/drawingml/2006/main">
+              <a:graphicData uri="http://schemas.openxmlformats.org/drawingml/2006/picture">
+                <pic:pic xmlns:pic="http://schemas.openxmlformats.org/drawingml/2006/picture">
+                  <pic:nvPicPr>
+                    <pic:cNvPr id="1" name="Grafik 1"/>
+                    <pic:cNvPicPr/>
+                  </pic:nvPicPr>
+                  <pic:blipFill>
+                    <a:blip r:embed="rId11">
+                      <a:extLst>
+                        <a:ext uri="{96DAC541-7B7A-43D3-8B79-37D633B846F1}">
+                          <asvg:svgBlip xmlns:asvg="http://schemas.microsoft.com/office/drawing/2016/SVG/main" r:embed="rId12"/>
+                        </a:ext>
+                      </a:extLst>
+                    </a:blip>
+                    <a:stretch>
+                      <a:fillRect/>
+                    </a:stretch>
+                  </pic:blipFill>
+                  <pic:spPr>
+                    <a:xfrm>
+                      <a:off x="0" y="0"/>
+                      <a:ext cx="5403609" cy="2626706"/>
+                    </a:xfrm>
+                    <a:prstGeom prst="rect">
+                      <a:avLst/>
+                    </a:prstGeom>
+                  </pic:spPr>
+                </pic:pic>
+              </a:graphicData>
+            </a:graphic>
+          </wp:inline>
+        </w:drawing>
+      </w:r>
+    </w:p>
+    <w:p>
+      <w:pPr>
+        <w:pStyle w:val="Textkrper"/>
+      </w:pPr>
+    </w:p>
+    <w:p>
+      <w:pPr>
+        <w:pStyle w:val="Textkrper"/>
+      </w:pPr>
+      <w:proofErr w:type="spellStart"/>
+      <w:r>
+        <w:t>UseCases</w:t>
+      </w:r>
+      <w:proofErr w:type="spellEnd"/>
+      <w:r>
+        <w:t xml:space="preserve"> Beschreibung:</w:t>
       </w:r>
     </w:p>
     <w:p>
@@ -2539,31 +2772,67 @@
         <w:pStyle w:val="Textkrper"/>
         <w:numPr>
           <w:ilvl w:val="0"/>
-          <w:numId w:val="33"/>
+          <w:numId w:val="34"/>
         </w:numPr>
-        <w:rPr>
-          <w:color w:val="0070C0"/>
-        </w:rPr>
-      </w:pPr>
-      <w:r>
-        <w:rPr>
-          <w:color w:val="0070C0"/>
-        </w:rPr>
-        <w:t>Wenn auf "</w:t>
+      </w:pPr>
+      <w:r>
+        <w:rPr>
+          <w:b/>
+          <w:bCs/>
+        </w:rPr>
+        <w:t xml:space="preserve">"Auf </w:t>
+      </w:r>
+      <w:r>
+        <w:rPr>
+          <w:b/>
+          <w:bCs/>
+        </w:rPr>
+        <w:t>"</w:t>
+      </w:r>
+      <w:r>
+        <w:rPr>
+          <w:b/>
+          <w:bCs/>
+        </w:rPr>
+        <w:t>Run</w:t>
+      </w:r>
+      <w:r>
+        <w:rPr>
+          <w:b/>
+          <w:bCs/>
+        </w:rPr>
+        <w:t>"</w:t>
+      </w:r>
+      <w:r>
+        <w:rPr>
+          <w:b/>
+          <w:bCs/>
+        </w:rPr>
+        <w:t xml:space="preserve"> klicken":</w:t>
+      </w:r>
+      <w:r>
+        <w:br/>
+        <w:t xml:space="preserve">Der Benutzer, welcher mit der Software interagiert, klickt in </w:t>
       </w:r>
       <w:proofErr w:type="spellStart"/>
       <w:r>
-        <w:rPr>
-          <w:color w:val="0070C0"/>
-        </w:rPr>
-        <w:t>add</w:t>
+        <w:t>Greenfoot</w:t>
       </w:r>
       <w:proofErr w:type="spellEnd"/>
       <w:r>
-        <w:rPr>
-          <w:color w:val="0070C0"/>
-        </w:rPr>
-        <w:t xml:space="preserve"> Rocket" geklickt wird, wird bei der Erde eine startende Rakete erzeugt</w:t>
+        <w:t xml:space="preserve"> auf </w:t>
+      </w:r>
+      <w:r>
+        <w:t>"</w:t>
+      </w:r>
+      <w:r>
+        <w:t>Run</w:t>
+      </w:r>
+      <w:r>
+        <w:t>"</w:t>
+      </w:r>
+      <w:r>
+        <w:t>.</w:t>
       </w:r>
     </w:p>
     <w:p>
@@ -2571,37 +2840,83 @@
         <w:pStyle w:val="Textkrper"/>
         <w:numPr>
           <w:ilvl w:val="0"/>
-          <w:numId w:val="33"/>
+          <w:numId w:val="34"/>
         </w:numPr>
-        <w:rPr>
-          <w:color w:val="0070C0"/>
-        </w:rPr>
-      </w:pPr>
-      <w:proofErr w:type="spellStart"/>
-      <w:r>
-        <w:rPr>
-          <w:color w:val="0070C0"/>
-        </w:rPr>
-        <w:t>Skyhook</w:t>
-      </w:r>
-      <w:proofErr w:type="spellEnd"/>
-      <w:r>
-        <w:rPr>
-          <w:color w:val="0070C0"/>
-        </w:rPr>
-        <w:t xml:space="preserve"> Earth</w:t>
-      </w:r>
-      <w:r>
-        <w:rPr>
-          <w:color w:val="0070C0"/>
-        </w:rPr>
-        <w:t xml:space="preserve"> nimmt </w:t>
-      </w:r>
-      <w:r>
-        <w:rPr>
-          <w:color w:val="0070C0"/>
-        </w:rPr>
-        <w:t>Rakete auf.</w:t>
+      </w:pPr>
+      <w:r>
+        <w:rPr>
+          <w:b/>
+          <w:bCs/>
+        </w:rPr>
+        <w:t>"</w:t>
+      </w:r>
+      <w:r>
+        <w:rPr>
+          <w:b/>
+          <w:bCs/>
+        </w:rPr>
+        <w:t xml:space="preserve">Auf </w:t>
+      </w:r>
+      <w:r>
+        <w:rPr>
+          <w:b/>
+          <w:bCs/>
+        </w:rPr>
+        <w:t>"</w:t>
+      </w:r>
+      <w:r>
+        <w:rPr>
+          <w:b/>
+          <w:bCs/>
+        </w:rPr>
+        <w:t>Add Rocket</w:t>
+      </w:r>
+      <w:r>
+        <w:rPr>
+          <w:b/>
+          <w:bCs/>
+        </w:rPr>
+        <w:t>"</w:t>
+      </w:r>
+      <w:r>
+        <w:rPr>
+          <w:b/>
+          <w:bCs/>
+        </w:rPr>
+        <w:t xml:space="preserve"> klicken</w:t>
+      </w:r>
+      <w:r>
+        <w:rPr>
+          <w:b/>
+          <w:bCs/>
+        </w:rPr>
+        <w:t>"</w:t>
+      </w:r>
+      <w:r>
+        <w:rPr>
+          <w:b/>
+          <w:bCs/>
+        </w:rPr>
+        <w:t>:</w:t>
+      </w:r>
+      <w:r>
+        <w:rPr>
+          <w:b/>
+          <w:bCs/>
+        </w:rPr>
+        <w:br/>
+      </w:r>
+      <w:r>
+        <w:t xml:space="preserve">Der Benutzer, welcher mit der Software interagiert, klickt auf </w:t>
+      </w:r>
+      <w:r>
+        <w:t>"</w:t>
+      </w:r>
+      <w:r>
+        <w:t>Add Rocket</w:t>
+      </w:r>
+      <w:r>
+        <w:t>"</w:t>
       </w:r>
     </w:p>
     <w:p>
@@ -2609,23 +2924,56 @@
         <w:pStyle w:val="Textkrper"/>
         <w:numPr>
           <w:ilvl w:val="0"/>
-          <w:numId w:val="33"/>
+          <w:numId w:val="34"/>
         </w:numPr>
-        <w:rPr>
-          <w:color w:val="0070C0"/>
-        </w:rPr>
-      </w:pPr>
-      <w:r>
-        <w:rPr>
-          <w:color w:val="0070C0"/>
-        </w:rPr>
-        <w:t>Wenn Rakete aufgenommen ist, schwingt sie mit</w:t>
-      </w:r>
-      <w:r>
-        <w:rPr>
-          <w:color w:val="0070C0"/>
-        </w:rPr>
-        <w:t>.</w:t>
+      </w:pPr>
+      <w:r>
+        <w:rPr>
+          <w:b/>
+          <w:bCs/>
+        </w:rPr>
+        <w:t>"</w:t>
+      </w:r>
+      <w:r>
+        <w:rPr>
+          <w:b/>
+          <w:bCs/>
+        </w:rPr>
+        <w:t>Rakete hinzufügen</w:t>
+      </w:r>
+      <w:r>
+        <w:rPr>
+          <w:b/>
+          <w:bCs/>
+        </w:rPr>
+        <w:t>"</w:t>
+      </w:r>
+      <w:r>
+        <w:rPr>
+          <w:b/>
+          <w:bCs/>
+        </w:rPr>
+        <w:t>:</w:t>
+      </w:r>
+      <w:r>
+        <w:rPr>
+          <w:b/>
+          <w:bCs/>
+        </w:rPr>
+        <w:br/>
+      </w:r>
+      <w:r>
+        <w:t xml:space="preserve">Es wird eine Rakete auf dem Planeten </w:t>
+      </w:r>
+      <w:r>
+        <w:rPr>
+          <w:i/>
+          <w:iCs/>
+        </w:rPr>
+        <w:t>Earth</w:t>
+      </w:r>
+      <w:r>
+        <w:t xml:space="preserve"> erzeugt. </w:t>
       </w:r>
     </w:p>
     <w:p>
@@ -2633,29 +2981,46 @@
         <w:pStyle w:val="Textkrper"/>
         <w:numPr>
           <w:ilvl w:val="0"/>
-          <w:numId w:val="33"/>
+          <w:numId w:val="34"/>
         </w:numPr>
-        <w:rPr>
-          <w:color w:val="0070C0"/>
-        </w:rPr>
-      </w:pPr>
-      <w:r>
-        <w:rPr>
-          <w:color w:val="0070C0"/>
-        </w:rPr>
-        <w:t>Am Punkt, wo die Rakete am meisten Sch</w:t>
-      </w:r>
-      <w:r>
-        <w:rPr>
-          <w:color w:val="0070C0"/>
-        </w:rPr>
-        <w:t>w</w:t>
-      </w:r>
-      <w:r>
-        <w:rPr>
-          <w:color w:val="0070C0"/>
-        </w:rPr>
-        <w:t>ung hat, wird sie losgelassen.</w:t>
+      </w:pPr>
+      <w:r>
+        <w:rPr>
+          <w:b/>
+          <w:bCs/>
+        </w:rPr>
+        <w:t>"</w:t>
+      </w:r>
+      <w:r>
+        <w:rPr>
+          <w:b/>
+          <w:bCs/>
+        </w:rPr>
+        <w:t>Rakete Starten</w:t>
+      </w:r>
+      <w:r>
+        <w:rPr>
+          <w:b/>
+          <w:bCs/>
+        </w:rPr>
+        <w:t>"</w:t>
+      </w:r>
+      <w:r>
+        <w:rPr>
+          <w:b/>
+          <w:bCs/>
+        </w:rPr>
+        <w:t>:</w:t>
+      </w:r>
+      <w:r>
+        <w:rPr>
+          <w:b/>
+          <w:bCs/>
+        </w:rPr>
+        <w:br/>
+      </w:r>
+      <w:r>
+        <w:t>Die Rakete startet.</w:t>
       </w:r>
     </w:p>
     <w:p>
@@ -2663,17 +3028,39 @@
         <w:pStyle w:val="Textkrper"/>
         <w:numPr>
           <w:ilvl w:val="0"/>
-          <w:numId w:val="33"/>
+          <w:numId w:val="34"/>
         </w:numPr>
-        <w:rPr>
-          <w:color w:val="0070C0"/>
-        </w:rPr>
-      </w:pPr>
-      <w:r>
-        <w:rPr>
-          <w:color w:val="0070C0"/>
-        </w:rPr>
-        <w:t>Mit diesem Schwung fliegt sie bis zum anderen Planeten.</w:t>
+      </w:pPr>
+      <w:r>
+        <w:rPr>
+          <w:b/>
+          <w:bCs/>
+        </w:rPr>
+        <w:t>"</w:t>
+      </w:r>
+      <w:r>
+        <w:rPr>
+          <w:b/>
+          <w:bCs/>
+        </w:rPr>
+        <w:t>Rakete landen</w:t>
+      </w:r>
+      <w:r>
+        <w:rPr>
+          <w:b/>
+          <w:bCs/>
+        </w:rPr>
+        <w:t>"</w:t>
+      </w:r>
+      <w:r>
+        <w:rPr>
+          <w:b/>
+          <w:bCs/>
+        </w:rPr>
+        <w:br/>
+      </w:r>
+      <w:r>
+        <w:t>Die Rakete landet.</w:t>
       </w:r>
     </w:p>
     <w:p>
@@ -2681,31 +3068,39 @@
         <w:pStyle w:val="Textkrper"/>
         <w:numPr>
           <w:ilvl w:val="0"/>
-          <w:numId w:val="33"/>
+          <w:numId w:val="34"/>
         </w:numPr>
-        <w:rPr>
-          <w:color w:val="0070C0"/>
-        </w:rPr>
-      </w:pPr>
-      <w:r>
-        <w:rPr>
-          <w:color w:val="0070C0"/>
-        </w:rPr>
-        <w:t xml:space="preserve">Beim anderen Planeten angekommen wird die Rakete von </w:t>
-      </w:r>
-      <w:proofErr w:type="spellStart"/>
-      <w:r>
-        <w:rPr>
-          <w:color w:val="0070C0"/>
-        </w:rPr>
+      </w:pPr>
+      <w:r>
+        <w:rPr>
+          <w:b/>
+          <w:bCs/>
+        </w:rPr>
+        <w:t>"</w:t>
+      </w:r>
+      <w:r>
+        <w:rPr>
+          <w:b/>
+          <w:bCs/>
+        </w:rPr>
+        <w:t>Rakete Aufnehmen</w:t>
+      </w:r>
+      <w:r>
+        <w:rPr>
+          <w:b/>
+          <w:bCs/>
+        </w:rPr>
+        <w:t>"</w:t>
+      </w:r>
+      <w:r>
+        <w:br/>
+        <w:t xml:space="preserve">Der </w:t>
+      </w:r>
+      <w:r>
         <w:t>Skyhook</w:t>
       </w:r>
-      <w:proofErr w:type="spellEnd"/>
-      <w:r>
-        <w:rPr>
-          <w:color w:val="0070C0"/>
-        </w:rPr>
-        <w:t xml:space="preserve"> gefangen.</w:t>
+      <w:r>
+        <w:t xml:space="preserve"> nimmt die Rakete nach dem Start auf und schwingt sie.</w:t>
       </w:r>
     </w:p>
     <w:p>
@@ -2713,39 +3108,39 @@
         <w:pStyle w:val="Textkrper"/>
         <w:numPr>
           <w:ilvl w:val="0"/>
-          <w:numId w:val="33"/>
+          <w:numId w:val="34"/>
         </w:numPr>
-        <w:rPr>
-          <w:color w:val="0070C0"/>
-        </w:rPr>
-      </w:pPr>
-      <w:proofErr w:type="spellStart"/>
-      <w:r>
-        <w:rPr>
-          <w:color w:val="0070C0"/>
-        </w:rPr>
-        <w:t>Skyhook</w:t>
-      </w:r>
-      <w:proofErr w:type="spellEnd"/>
-      <w:r>
-        <w:rPr>
-          <w:color w:val="0070C0"/>
-        </w:rPr>
-        <w:t xml:space="preserve"> verlangsamt die Rakete und wirft sie am </w:t>
-      </w:r>
-      <w:proofErr w:type="spellStart"/>
-      <w:r>
-        <w:rPr>
-          <w:color w:val="0070C0"/>
-        </w:rPr>
-        <w:t>nähesten</w:t>
-      </w:r>
-      <w:proofErr w:type="spellEnd"/>
-      <w:r>
-        <w:rPr>
-          <w:color w:val="0070C0"/>
-        </w:rPr>
-        <w:t xml:space="preserve"> Punkt zum Planeten ab.</w:t>
+      </w:pPr>
+      <w:r>
+        <w:rPr>
+          <w:b/>
+          <w:bCs/>
+        </w:rPr>
+        <w:t>"</w:t>
+      </w:r>
+      <w:r>
+        <w:rPr>
+          <w:b/>
+          <w:bCs/>
+        </w:rPr>
+        <w:t>Rakete loslassen</w:t>
+      </w:r>
+      <w:r>
+        <w:rPr>
+          <w:b/>
+          <w:bCs/>
+        </w:rPr>
+        <w:t>"</w:t>
+      </w:r>
+      <w:r>
+        <w:rPr>
+          <w:b/>
+          <w:bCs/>
+        </w:rPr>
+        <w:br/>
+      </w:r>
+      <w:r>
+        <w:t xml:space="preserve">Der Skyhook lässt die Rakete an einer optimalen Stelle los. Das kann kurz vor dem Flug zwischen zwei Planeten sein, oder kurz vor der Landung. </w:t>
       </w:r>
     </w:p>
     <w:p>
@@ -2753,17 +3148,39 @@
         <w:pStyle w:val="Textkrper"/>
         <w:numPr>
           <w:ilvl w:val="0"/>
-          <w:numId w:val="33"/>
+          <w:numId w:val="34"/>
         </w:numPr>
-        <w:rPr>
-          <w:color w:val="0070C0"/>
-        </w:rPr>
-      </w:pPr>
-      <w:r>
-        <w:rPr>
-          <w:color w:val="0070C0"/>
-        </w:rPr>
-        <w:t>Rakete landet und verschwindet</w:t>
+      </w:pPr>
+      <w:r>
+        <w:rPr>
+          <w:b/>
+          <w:bCs/>
+        </w:rPr>
+        <w:t>"</w:t>
+      </w:r>
+      <w:r>
+        <w:rPr>
+          <w:b/>
+          <w:bCs/>
+        </w:rPr>
+        <w:t>Rakete fangen</w:t>
+      </w:r>
+      <w:r>
+        <w:rPr>
+          <w:b/>
+          <w:bCs/>
+        </w:rPr>
+        <w:t>"</w:t>
+      </w:r>
+      <w:r>
+        <w:rPr>
+          <w:b/>
+          <w:bCs/>
+        </w:rPr>
+        <w:br/>
+      </w:r>
+      <w:r>
+        <w:t xml:space="preserve">Der Skyhook, der die Rakete nicht geschleudert hat, fängt die Rakete an einem richtigen Zeitpunkt. </w:t>
       </w:r>
     </w:p>
     <w:p>
@@ -2771,54 +3188,51 @@
         <w:pStyle w:val="Textkrper"/>
         <w:numPr>
           <w:ilvl w:val="0"/>
-          <w:numId w:val="33"/>
+          <w:numId w:val="34"/>
         </w:numPr>
-        <w:rPr>
-          <w:color w:val="0070C0"/>
-        </w:rPr>
-      </w:pPr>
-      <w:r>
-        <w:rPr>
-          <w:color w:val="0070C0"/>
-        </w:rPr>
-        <w:t xml:space="preserve">Nach 5 </w:t>
-      </w:r>
-      <w:proofErr w:type="spellStart"/>
-      <w:r>
-        <w:rPr>
-          <w:color w:val="0070C0"/>
-        </w:rPr>
-        <w:t>sekunden</w:t>
-      </w:r>
-      <w:proofErr w:type="spellEnd"/>
-      <w:r>
-        <w:rPr>
-          <w:color w:val="0070C0"/>
-        </w:rPr>
-        <w:t xml:space="preserve"> startet sie wieder und macht das gleiche Prozedere in die andere Richtung</w:t>
+      </w:pPr>
+      <w:r>
+        <w:rPr>
+          <w:b/>
+          <w:bCs/>
+        </w:rPr>
+        <w:t>"</w:t>
+      </w:r>
+      <w:r>
+        <w:rPr>
+          <w:b/>
+          <w:bCs/>
+        </w:rPr>
+        <w:t>Skyhook drehen</w:t>
+      </w:r>
+      <w:r>
+        <w:rPr>
+          <w:b/>
+          <w:bCs/>
+        </w:rPr>
+        <w:t>"</w:t>
+      </w:r>
+      <w:r>
+        <w:rPr>
+          <w:b/>
+          <w:bCs/>
+        </w:rPr>
+        <w:br/>
+      </w:r>
+      <w:r>
+        <w:t xml:space="preserve">Der Skyhook dreht sich jederzeit. Die Schnelligkeit der Drehung </w:t>
+      </w:r>
+      <w:r>
+        <w:t>zeigt die kinetische Energie des Skyhooks.</w:t>
       </w:r>
     </w:p>
     <w:p>
       <w:pPr>
-        <w:spacing w:before="0" w:after="0"/>
-      </w:pPr>
-      <w:r>
-        <w:rPr>
-          <w:color w:val="0070C0"/>
-        </w:rPr>
-        <w:br w:type="page"/>
-      </w:r>
+        <w:pStyle w:val="berschrift2"/>
+      </w:pPr>
       <w:r>
         <w:lastRenderedPageBreak/>
-        <w:t>Anwendungsfälle (</w:t>
-      </w:r>
-      <w:proofErr w:type="spellStart"/>
-      <w:r>
-        <w:t>UseCases</w:t>
-      </w:r>
-      <w:proofErr w:type="spellEnd"/>
-      <w:r>
-        <w:t>)</w:t>
+        <w:t>Ablauf</w:t>
       </w:r>
     </w:p>
     <w:p>
@@ -2826,21 +3240,61 @@
         <w:pStyle w:val="Textkrper"/>
       </w:pPr>
       <w:r>
-        <w:t xml:space="preserve">Folgende </w:t>
-      </w:r>
-      <w:r>
-        <w:t>Anwendungsfälle</w:t>
-      </w:r>
-      <w:r>
-        <w:t xml:space="preserve"> sind hier detailliert dokumentiert:</w:t>
+        <w:t>Aus Benutzersicht ist folgender Ablauf des Programms zu erwarten:</w:t>
       </w:r>
     </w:p>
     <w:p>
       <w:pPr>
         <w:pStyle w:val="Textkrper"/>
-      </w:pPr>
-      <w:r>
-        <w:t>...</w:t>
+        <w:rPr>
+          <w:color w:val="0070C0"/>
+        </w:rPr>
+      </w:pPr>
+      <w:r>
+        <w:rPr>
+          <w:color w:val="0070C0"/>
+        </w:rPr>
+        <w:t xml:space="preserve">Das Storyboard ist </w:t>
+      </w:r>
+      <w:r>
+        <w:rPr>
+          <w:color w:val="0070C0"/>
+        </w:rPr>
+        <w:t xml:space="preserve">voller Auflösung </w:t>
+      </w:r>
+      <w:r>
+        <w:rPr>
+          <w:color w:val="0070C0"/>
+        </w:rPr>
+        <w:t xml:space="preserve">in </w:t>
+      </w:r>
+      <w:proofErr w:type="spellStart"/>
+      <w:r>
+        <w:rPr>
+          <w:color w:val="0070C0"/>
+        </w:rPr>
+        <w:t>Github</w:t>
+      </w:r>
+      <w:proofErr w:type="spellEnd"/>
+      <w:r>
+        <w:rPr>
+          <w:color w:val="0070C0"/>
+        </w:rPr>
+        <w:t xml:space="preserve"> unter Modelle/</w:t>
+      </w:r>
+      <w:proofErr w:type="spellStart"/>
+      <w:r>
+        <w:rPr>
+          <w:color w:val="0070C0"/>
+        </w:rPr>
+        <w:t>Storyboard.drawio</w:t>
+      </w:r>
+      <w:proofErr w:type="spellEnd"/>
+      <w:r>
+        <w:rPr>
+          <w:color w:val="0070C0"/>
+        </w:rPr>
+        <w:t xml:space="preserve"> zu finden.</w:t>
       </w:r>
     </w:p>
     <w:p>
@@ -2852,143 +3306,58 @@
       </w:pPr>
       <w:r>
         <w:rPr>
+          <w:noProof/>
           <w:color w:val="0070C0"/>
         </w:rPr>
-        <w:t>(</w:t>
-      </w:r>
-      <w:r>
-        <w:rPr>
-          <w:color w:val="0070C0"/>
-        </w:rPr>
-        <w:t xml:space="preserve">Detaillierte </w:t>
-      </w:r>
-      <w:r>
-        <w:rPr>
-          <w:color w:val="0070C0"/>
-        </w:rPr>
-        <w:t xml:space="preserve">Beschreibung der </w:t>
-      </w:r>
-      <w:proofErr w:type="spellStart"/>
-      <w:r>
-        <w:rPr>
-          <w:color w:val="0070C0"/>
-        </w:rPr>
-        <w:t>UseCases</w:t>
-      </w:r>
-      <w:proofErr w:type="spellEnd"/>
-      <w:r>
-        <w:rPr>
-          <w:color w:val="0070C0"/>
-        </w:rPr>
-        <w:t>)</w:t>
+        <w:drawing>
+          <wp:inline distT="0" distB="0" distL="0" distR="0" wp14:anchorId="314A2341" wp14:editId="6F024271">
+            <wp:extent cx="5343277" cy="6927296"/>
+            <wp:effectExtent l="0" t="0" r="3810" b="0"/>
+            <wp:docPr id="3" name="Grafik 3"/>
+            <wp:cNvGraphicFramePr>
+              <a:graphicFrameLocks xmlns:a="http://schemas.openxmlformats.org/drawingml/2006/main" noChangeAspect="1"/>
+            </wp:cNvGraphicFramePr>
+            <a:graphic xmlns:a="http://schemas.openxmlformats.org/drawingml/2006/main">
+              <a:graphicData uri="http://schemas.openxmlformats.org/drawingml/2006/picture">
+                <pic:pic xmlns:pic="http://schemas.openxmlformats.org/drawingml/2006/picture">
+                  <pic:nvPicPr>
+                    <pic:cNvPr id="3" name="Grafik 3"/>
+                    <pic:cNvPicPr/>
+                  </pic:nvPicPr>
+                  <pic:blipFill>
+                    <a:blip r:embed="rId13">
+                      <a:extLst>
+                        <a:ext uri="{96DAC541-7B7A-43D3-8B79-37D633B846F1}">
+                          <asvg:svgBlip xmlns:asvg="http://schemas.microsoft.com/office/drawing/2016/SVG/main" r:embed="rId14"/>
+                        </a:ext>
+                      </a:extLst>
+                    </a:blip>
+                    <a:stretch>
+                      <a:fillRect/>
+                    </a:stretch>
+                  </pic:blipFill>
+                  <pic:spPr>
+                    <a:xfrm>
+                      <a:off x="0" y="0"/>
+                      <a:ext cx="5356014" cy="6943809"/>
+                    </a:xfrm>
+                    <a:prstGeom prst="rect">
+                      <a:avLst/>
+                    </a:prstGeom>
+                  </pic:spPr>
+                </pic:pic>
+              </a:graphicData>
+            </a:graphic>
+          </wp:inline>
+        </w:drawing>
       </w:r>
     </w:p>
     <w:p>
       <w:pPr>
-        <w:pStyle w:val="Textkrper"/>
-      </w:pPr>
-    </w:p>
-    <w:p>
-      <w:pPr>
-        <w:pStyle w:val="Textkrper"/>
-        <w:rPr>
-          <w:color w:val="0070C0"/>
-        </w:rPr>
-      </w:pPr>
-      <w:r>
-        <w:rPr>
-          <w:color w:val="0070C0"/>
-        </w:rPr>
-        <w:t>Legende:</w:t>
-      </w:r>
-    </w:p>
-    <w:p>
-      <w:pPr>
-        <w:pStyle w:val="Textkrper"/>
-        <w:rPr>
-          <w:color w:val="0070C0"/>
-        </w:rPr>
-      </w:pPr>
-      <w:r>
-        <w:rPr>
-          <w:color w:val="0070C0"/>
-        </w:rPr>
-        <w:t>...</w:t>
-      </w:r>
-    </w:p>
-    <w:p>
-      <w:pPr>
-        <w:pStyle w:val="berschrift2"/>
-      </w:pPr>
-      <w:r>
-        <w:t>Ablauf</w:t>
-      </w:r>
-    </w:p>
-    <w:p>
-      <w:pPr>
-        <w:pStyle w:val="Textkrper"/>
-      </w:pPr>
-      <w:r>
-        <w:t>Aus Benutzersicht ist folgender Ablauf des Programms zu erwarten:</w:t>
-      </w:r>
-    </w:p>
-    <w:p>
-      <w:pPr>
-        <w:pStyle w:val="Textkrper"/>
-        <w:rPr>
-          <w:color w:val="0070C0"/>
-        </w:rPr>
-      </w:pPr>
-      <w:r>
-        <w:rPr>
-          <w:color w:val="0070C0"/>
-        </w:rPr>
-        <w:t xml:space="preserve">Das Storyboard ist in </w:t>
-      </w:r>
-      <w:proofErr w:type="spellStart"/>
-      <w:r>
-        <w:rPr>
-          <w:color w:val="0070C0"/>
-        </w:rPr>
-        <w:t>Github</w:t>
-      </w:r>
-      <w:proofErr w:type="spellEnd"/>
-      <w:r>
-        <w:rPr>
-          <w:color w:val="0070C0"/>
-        </w:rPr>
-        <w:t xml:space="preserve"> unter Modelle/</w:t>
-      </w:r>
-      <w:proofErr w:type="spellStart"/>
-      <w:r>
-        <w:rPr>
-          <w:color w:val="0070C0"/>
-        </w:rPr>
-        <w:t>Storyboard.drawio</w:t>
-      </w:r>
-      <w:proofErr w:type="spellEnd"/>
-      <w:r>
-        <w:rPr>
-          <w:color w:val="0070C0"/>
-        </w:rPr>
-        <w:t xml:space="preserve"> zu finden.</w:t>
-      </w:r>
-    </w:p>
-    <w:p>
-      <w:pPr>
-        <w:pStyle w:val="Textkrper"/>
-      </w:pPr>
-    </w:p>
-    <w:p>
-      <w:pPr>
-        <w:pStyle w:val="Textkrper"/>
-      </w:pPr>
-    </w:p>
-    <w:p>
-      <w:pPr>
         <w:pStyle w:val="berschrift1"/>
       </w:pPr>
       <w:r>
+        <w:lastRenderedPageBreak/>
         <w:t>Testvorschrift (</w:t>
       </w:r>
       <w:r>
@@ -3364,7 +3733,6 @@
         <w:pStyle w:val="berschrift2"/>
       </w:pPr>
       <w:r>
-        <w:lastRenderedPageBreak/>
         <w:t>Funktionalität der Implementation.</w:t>
       </w:r>
     </w:p>
@@ -3550,6 +3918,7 @@
           <w:color w:val="0070C0"/>
           <w:lang w:val="de-DE"/>
         </w:rPr>
+        <w:lastRenderedPageBreak/>
         <w:t>...</w:t>
       </w:r>
     </w:p>
@@ -3729,8 +4098,8 @@
       </w:pPr>
     </w:p>
     <w:sectPr>
-      <w:headerReference w:type="default" r:id="rId11"/>
-      <w:footerReference w:type="default" r:id="rId12"/>
+      <w:headerReference w:type="default" r:id="rId15"/>
+      <w:footerReference w:type="default" r:id="rId16"/>
       <w:pgSz w:w="11906" w:h="16838" w:code="9"/>
       <w:pgMar w:top="1985" w:right="1134" w:bottom="1985" w:left="1418" w:header="613" w:footer="567" w:gutter="0"/>
       <w:cols w:space="567"/>
@@ -3796,7 +4165,7 @@
         <w:sz w:val="16"/>
         <w:szCs w:val="16"/>
       </w:rPr>
-      <w:t>11.01.23 16:14:00</w:t>
+      <w:t>12.01.23 10:26:00</w:t>
     </w:r>
     <w:r>
       <w:rPr>
@@ -4019,23 +4388,13 @@
       </w:rPr>
       <w:t xml:space="preserve"> Projekt </w:t>
     </w:r>
-    <w:proofErr w:type="spellStart"/>
     <w:r>
       <w:rPr>
         <w:color w:val="0070C0"/>
         <w:sz w:val="28"/>
         <w:szCs w:val="28"/>
       </w:rPr>
-      <w:t>Skyhook</w:t>
-    </w:r>
-    <w:proofErr w:type="spellEnd"/>
-    <w:r>
-      <w:rPr>
-        <w:color w:val="0070C0"/>
-        <w:sz w:val="28"/>
-        <w:szCs w:val="28"/>
-      </w:rPr>
-      <w:t xml:space="preserve"> Sim</w:t>
+      <w:t>Skyhook Sim</w:t>
     </w:r>
     <w:r>
       <w:rPr>
@@ -6126,6 +6485,118 @@
     </w:lvl>
   </w:abstractNum>
   <w:abstractNum w:abstractNumId="18" w15:restartNumberingAfterBreak="0">
+    <w:nsid w:val="4CE07C25"/>
+    <w:multiLevelType w:val="hybridMultilevel"/>
+    <w:tmpl w:val="09F2D226"/>
+    <w:lvl w:ilvl="0" w:tplc="A906C1D8">
+      <w:numFmt w:val="bullet"/>
+      <w:lvlText w:val="-"/>
+      <w:lvlJc w:val="left"/>
+      <w:pPr>
+        <w:ind w:left="720" w:hanging="360"/>
+      </w:pPr>
+      <w:rPr>
+        <w:rFonts w:ascii="Arial" w:eastAsia="Times New Roman" w:hAnsi="Arial" w:cs="Arial" w:hint="default"/>
+      </w:rPr>
+    </w:lvl>
+    <w:lvl w:ilvl="1" w:tplc="04070003" w:tentative="1">
+      <w:start w:val="1"/>
+      <w:numFmt w:val="bullet"/>
+      <w:lvlText w:val="o"/>
+      <w:lvlJc w:val="left"/>
+      <w:pPr>
+        <w:ind w:left="1440" w:hanging="360"/>
+      </w:pPr>
+      <w:rPr>
+        <w:rFonts w:ascii="Courier New" w:hAnsi="Courier New" w:cs="Courier New" w:hint="default"/>
+      </w:rPr>
+    </w:lvl>
+    <w:lvl w:ilvl="2" w:tplc="04070005" w:tentative="1">
+      <w:start w:val="1"/>
+      <w:numFmt w:val="bullet"/>
+      <w:lvlText w:val=""/>
+      <w:lvlJc w:val="left"/>
+      <w:pPr>
+        <w:ind w:left="2160" w:hanging="360"/>
+      </w:pPr>
+      <w:rPr>
+        <w:rFonts w:ascii="Wingdings" w:hAnsi="Wingdings" w:hint="default"/>
+      </w:rPr>
+    </w:lvl>
+    <w:lvl w:ilvl="3" w:tplc="04070001" w:tentative="1">
+      <w:start w:val="1"/>
+      <w:numFmt w:val="bullet"/>
+      <w:lvlText w:val=""/>
+      <w:lvlJc w:val="left"/>
+      <w:pPr>
+        <w:ind w:left="2880" w:hanging="360"/>
+      </w:pPr>
+      <w:rPr>
+        <w:rFonts w:ascii="Symbol" w:hAnsi="Symbol" w:hint="default"/>
+      </w:rPr>
+    </w:lvl>
+    <w:lvl w:ilvl="4" w:tplc="04070003" w:tentative="1">
+      <w:start w:val="1"/>
+      <w:numFmt w:val="bullet"/>
+      <w:lvlText w:val="o"/>
+      <w:lvlJc w:val="left"/>
+      <w:pPr>
+        <w:ind w:left="3600" w:hanging="360"/>
+      </w:pPr>
+      <w:rPr>
+        <w:rFonts w:ascii="Courier New" w:hAnsi="Courier New" w:cs="Courier New" w:hint="default"/>
+      </w:rPr>
+    </w:lvl>
+    <w:lvl w:ilvl="5" w:tplc="04070005" w:tentative="1">
+      <w:start w:val="1"/>
+      <w:numFmt w:val="bullet"/>
+      <w:lvlText w:val=""/>
+      <w:lvlJc w:val="left"/>
+      <w:pPr>
+        <w:ind w:left="4320" w:hanging="360"/>
+      </w:pPr>
+      <w:rPr>
+        <w:rFonts w:ascii="Wingdings" w:hAnsi="Wingdings" w:hint="default"/>
+      </w:rPr>
+    </w:lvl>
+    <w:lvl w:ilvl="6" w:tplc="04070001" w:tentative="1">
+      <w:start w:val="1"/>
+      <w:numFmt w:val="bullet"/>
+      <w:lvlText w:val=""/>
+      <w:lvlJc w:val="left"/>
+      <w:pPr>
+        <w:ind w:left="5040" w:hanging="360"/>
+      </w:pPr>
+      <w:rPr>
+        <w:rFonts w:ascii="Symbol" w:hAnsi="Symbol" w:hint="default"/>
+      </w:rPr>
+    </w:lvl>
+    <w:lvl w:ilvl="7" w:tplc="04070003" w:tentative="1">
+      <w:start w:val="1"/>
+      <w:numFmt w:val="bullet"/>
+      <w:lvlText w:val="o"/>
+      <w:lvlJc w:val="left"/>
+      <w:pPr>
+        <w:ind w:left="5760" w:hanging="360"/>
+      </w:pPr>
+      <w:rPr>
+        <w:rFonts w:ascii="Courier New" w:hAnsi="Courier New" w:cs="Courier New" w:hint="default"/>
+      </w:rPr>
+    </w:lvl>
+    <w:lvl w:ilvl="8" w:tplc="04070005" w:tentative="1">
+      <w:start w:val="1"/>
+      <w:numFmt w:val="bullet"/>
+      <w:lvlText w:val=""/>
+      <w:lvlJc w:val="left"/>
+      <w:pPr>
+        <w:ind w:left="6480" w:hanging="360"/>
+      </w:pPr>
+      <w:rPr>
+        <w:rFonts w:ascii="Wingdings" w:hAnsi="Wingdings" w:hint="default"/>
+      </w:rPr>
+    </w:lvl>
+  </w:abstractNum>
+  <w:abstractNum w:abstractNumId="19" w15:restartNumberingAfterBreak="0">
     <w:nsid w:val="4DEE6701"/>
     <w:multiLevelType w:val="hybridMultilevel"/>
     <w:tmpl w:val="D710F88C"/>
@@ -6238,7 +6709,119 @@
       </w:rPr>
     </w:lvl>
   </w:abstractNum>
-  <w:abstractNum w:abstractNumId="19" w15:restartNumberingAfterBreak="0">
+  <w:abstractNum w:abstractNumId="20" w15:restartNumberingAfterBreak="0">
+    <w:nsid w:val="54E92D73"/>
+    <w:multiLevelType w:val="hybridMultilevel"/>
+    <w:tmpl w:val="56D0CF2E"/>
+    <w:lvl w:ilvl="0" w:tplc="1A9E5EAC">
+      <w:numFmt w:val="bullet"/>
+      <w:lvlText w:val="-"/>
+      <w:lvlJc w:val="left"/>
+      <w:pPr>
+        <w:ind w:left="720" w:hanging="360"/>
+      </w:pPr>
+      <w:rPr>
+        <w:rFonts w:ascii="Arial" w:eastAsia="Times New Roman" w:hAnsi="Arial" w:cs="Arial" w:hint="default"/>
+      </w:rPr>
+    </w:lvl>
+    <w:lvl w:ilvl="1" w:tplc="04070003" w:tentative="1">
+      <w:start w:val="1"/>
+      <w:numFmt w:val="bullet"/>
+      <w:lvlText w:val="o"/>
+      <w:lvlJc w:val="left"/>
+      <w:pPr>
+        <w:ind w:left="1440" w:hanging="360"/>
+      </w:pPr>
+      <w:rPr>
+        <w:rFonts w:ascii="Courier New" w:hAnsi="Courier New" w:cs="Courier New" w:hint="default"/>
+      </w:rPr>
+    </w:lvl>
+    <w:lvl w:ilvl="2" w:tplc="04070005" w:tentative="1">
+      <w:start w:val="1"/>
+      <w:numFmt w:val="bullet"/>
+      <w:lvlText w:val=""/>
+      <w:lvlJc w:val="left"/>
+      <w:pPr>
+        <w:ind w:left="2160" w:hanging="360"/>
+      </w:pPr>
+      <w:rPr>
+        <w:rFonts w:ascii="Wingdings" w:hAnsi="Wingdings" w:hint="default"/>
+      </w:rPr>
+    </w:lvl>
+    <w:lvl w:ilvl="3" w:tplc="04070001" w:tentative="1">
+      <w:start w:val="1"/>
+      <w:numFmt w:val="bullet"/>
+      <w:lvlText w:val=""/>
+      <w:lvlJc w:val="left"/>
+      <w:pPr>
+        <w:ind w:left="2880" w:hanging="360"/>
+      </w:pPr>
+      <w:rPr>
+        <w:rFonts w:ascii="Symbol" w:hAnsi="Symbol" w:hint="default"/>
+      </w:rPr>
+    </w:lvl>
+    <w:lvl w:ilvl="4" w:tplc="04070003" w:tentative="1">
+      <w:start w:val="1"/>
+      <w:numFmt w:val="bullet"/>
+      <w:lvlText w:val="o"/>
+      <w:lvlJc w:val="left"/>
+      <w:pPr>
+        <w:ind w:left="3600" w:hanging="360"/>
+      </w:pPr>
+      <w:rPr>
+        <w:rFonts w:ascii="Courier New" w:hAnsi="Courier New" w:cs="Courier New" w:hint="default"/>
+      </w:rPr>
+    </w:lvl>
+    <w:lvl w:ilvl="5" w:tplc="04070005" w:tentative="1">
+      <w:start w:val="1"/>
+      <w:numFmt w:val="bullet"/>
+      <w:lvlText w:val=""/>
+      <w:lvlJc w:val="left"/>
+      <w:pPr>
+        <w:ind w:left="4320" w:hanging="360"/>
+      </w:pPr>
+      <w:rPr>
+        <w:rFonts w:ascii="Wingdings" w:hAnsi="Wingdings" w:hint="default"/>
+      </w:rPr>
+    </w:lvl>
+    <w:lvl w:ilvl="6" w:tplc="04070001" w:tentative="1">
+      <w:start w:val="1"/>
+      <w:numFmt w:val="bullet"/>
+      <w:lvlText w:val=""/>
+      <w:lvlJc w:val="left"/>
+      <w:pPr>
+        <w:ind w:left="5040" w:hanging="360"/>
+      </w:pPr>
+      <w:rPr>
+        <w:rFonts w:ascii="Symbol" w:hAnsi="Symbol" w:hint="default"/>
+      </w:rPr>
+    </w:lvl>
+    <w:lvl w:ilvl="7" w:tplc="04070003" w:tentative="1">
+      <w:start w:val="1"/>
+      <w:numFmt w:val="bullet"/>
+      <w:lvlText w:val="o"/>
+      <w:lvlJc w:val="left"/>
+      <w:pPr>
+        <w:ind w:left="5760" w:hanging="360"/>
+      </w:pPr>
+      <w:rPr>
+        <w:rFonts w:ascii="Courier New" w:hAnsi="Courier New" w:cs="Courier New" w:hint="default"/>
+      </w:rPr>
+    </w:lvl>
+    <w:lvl w:ilvl="8" w:tplc="04070005" w:tentative="1">
+      <w:start w:val="1"/>
+      <w:numFmt w:val="bullet"/>
+      <w:lvlText w:val=""/>
+      <w:lvlJc w:val="left"/>
+      <w:pPr>
+        <w:ind w:left="6480" w:hanging="360"/>
+      </w:pPr>
+      <w:rPr>
+        <w:rFonts w:ascii="Wingdings" w:hAnsi="Wingdings" w:hint="default"/>
+      </w:rPr>
+    </w:lvl>
+  </w:abstractNum>
+  <w:abstractNum w:abstractNumId="21" w15:restartNumberingAfterBreak="0">
     <w:nsid w:val="56D97FE6"/>
     <w:multiLevelType w:val="singleLevel"/>
     <w:tmpl w:val="F012AAEC"/>
@@ -6253,7 +6836,7 @@
       </w:rPr>
     </w:lvl>
   </w:abstractNum>
-  <w:abstractNum w:abstractNumId="20" w15:restartNumberingAfterBreak="0">
+  <w:abstractNum w:abstractNumId="22" w15:restartNumberingAfterBreak="0">
     <w:nsid w:val="573D116A"/>
     <w:multiLevelType w:val="hybridMultilevel"/>
     <w:tmpl w:val="897278CA"/>
@@ -6369,7 +6952,7 @@
       </w:pPr>
     </w:lvl>
   </w:abstractNum>
-  <w:abstractNum w:abstractNumId="21" w15:restartNumberingAfterBreak="0">
+  <w:abstractNum w:abstractNumId="23" w15:restartNumberingAfterBreak="0">
     <w:nsid w:val="598644B1"/>
     <w:multiLevelType w:val="hybridMultilevel"/>
     <w:tmpl w:val="EF44ACBC"/>
@@ -6509,7 +7092,7 @@
       </w:rPr>
     </w:lvl>
   </w:abstractNum>
-  <w:abstractNum w:abstractNumId="22" w15:restartNumberingAfterBreak="0">
+  <w:abstractNum w:abstractNumId="24" w15:restartNumberingAfterBreak="0">
     <w:nsid w:val="5D7237BC"/>
     <w:multiLevelType w:val="hybridMultilevel"/>
     <w:tmpl w:val="B6265ED2"/>
@@ -6649,7 +7232,7 @@
       </w:rPr>
     </w:lvl>
   </w:abstractNum>
-  <w:abstractNum w:abstractNumId="23" w15:restartNumberingAfterBreak="0">
+  <w:abstractNum w:abstractNumId="25" w15:restartNumberingAfterBreak="0">
     <w:nsid w:val="5DFD028D"/>
     <w:multiLevelType w:val="hybridMultilevel"/>
     <w:tmpl w:val="FBB87A18"/>
@@ -6762,7 +7345,7 @@
       </w:rPr>
     </w:lvl>
   </w:abstractNum>
-  <w:abstractNum w:abstractNumId="24" w15:restartNumberingAfterBreak="0">
+  <w:abstractNum w:abstractNumId="26" w15:restartNumberingAfterBreak="0">
     <w:nsid w:val="5E6F2326"/>
     <w:multiLevelType w:val="hybridMultilevel"/>
     <w:tmpl w:val="1FA8C0F4"/>
@@ -6875,7 +7458,7 @@
       </w:rPr>
     </w:lvl>
   </w:abstractNum>
-  <w:abstractNum w:abstractNumId="25" w15:restartNumberingAfterBreak="0">
+  <w:abstractNum w:abstractNumId="27" w15:restartNumberingAfterBreak="0">
     <w:nsid w:val="60B41F1C"/>
     <w:multiLevelType w:val="hybridMultilevel"/>
     <w:tmpl w:val="427C0C22"/>
@@ -6961,7 +7544,7 @@
       </w:pPr>
     </w:lvl>
   </w:abstractNum>
-  <w:abstractNum w:abstractNumId="26" w15:restartNumberingAfterBreak="0">
+  <w:abstractNum w:abstractNumId="28" w15:restartNumberingAfterBreak="0">
     <w:nsid w:val="6BC70D48"/>
     <w:multiLevelType w:val="hybridMultilevel"/>
     <w:tmpl w:val="6D1060D6"/>
@@ -7074,7 +7657,7 @@
       </w:rPr>
     </w:lvl>
   </w:abstractNum>
-  <w:abstractNum w:abstractNumId="27" w15:restartNumberingAfterBreak="0">
+  <w:abstractNum w:abstractNumId="29" w15:restartNumberingAfterBreak="0">
     <w:nsid w:val="6DA409CA"/>
     <w:multiLevelType w:val="hybridMultilevel"/>
     <w:tmpl w:val="3A78746A"/>
@@ -7215,7 +7798,7 @@
       </w:rPr>
     </w:lvl>
   </w:abstractNum>
-  <w:abstractNum w:abstractNumId="28" w15:restartNumberingAfterBreak="0">
+  <w:abstractNum w:abstractNumId="30" w15:restartNumberingAfterBreak="0">
     <w:nsid w:val="70954BB8"/>
     <w:multiLevelType w:val="multilevel"/>
     <w:tmpl w:val="0407001F"/>
@@ -7301,7 +7884,7 @@
       </w:pPr>
     </w:lvl>
   </w:abstractNum>
-  <w:abstractNum w:abstractNumId="29" w15:restartNumberingAfterBreak="0">
+  <w:abstractNum w:abstractNumId="31" w15:restartNumberingAfterBreak="0">
     <w:nsid w:val="75952D4D"/>
     <w:multiLevelType w:val="hybridMultilevel"/>
     <w:tmpl w:val="B2308784"/>
@@ -7421,25 +8004,25 @@
     <w:abstractNumId w:val="10"/>
   </w:num>
   <w:num w:numId="2" w16cid:durableId="2018846396">
-    <w:abstractNumId w:val="29"/>
+    <w:abstractNumId w:val="31"/>
   </w:num>
   <w:num w:numId="3" w16cid:durableId="1974404321">
     <w:abstractNumId w:val="16"/>
   </w:num>
   <w:num w:numId="4" w16cid:durableId="318533391">
-    <w:abstractNumId w:val="27"/>
+    <w:abstractNumId w:val="29"/>
   </w:num>
   <w:num w:numId="5" w16cid:durableId="938567157">
-    <w:abstractNumId w:val="27"/>
+    <w:abstractNumId w:val="29"/>
   </w:num>
   <w:num w:numId="6" w16cid:durableId="1184972594">
-    <w:abstractNumId w:val="20"/>
+    <w:abstractNumId w:val="22"/>
   </w:num>
   <w:num w:numId="7" w16cid:durableId="1196501429">
     <w:abstractNumId w:val="13"/>
   </w:num>
   <w:num w:numId="8" w16cid:durableId="1964461865">
-    <w:abstractNumId w:val="19"/>
+    <w:abstractNumId w:val="21"/>
   </w:num>
   <w:num w:numId="9" w16cid:durableId="1783693648">
     <w:abstractNumId w:val="17"/>
@@ -7451,19 +8034,19 @@
     <w:abstractNumId w:val="0"/>
   </w:num>
   <w:num w:numId="12" w16cid:durableId="1488203757">
-    <w:abstractNumId w:val="21"/>
+    <w:abstractNumId w:val="23"/>
   </w:num>
   <w:num w:numId="13" w16cid:durableId="46495535">
     <w:abstractNumId w:val="14"/>
   </w:num>
   <w:num w:numId="14" w16cid:durableId="978220935">
-    <w:abstractNumId w:val="22"/>
+    <w:abstractNumId w:val="24"/>
   </w:num>
   <w:num w:numId="15" w16cid:durableId="370614735">
     <w:abstractNumId w:val="12"/>
   </w:num>
   <w:num w:numId="16" w16cid:durableId="1128545689">
-    <w:abstractNumId w:val="25"/>
+    <w:abstractNumId w:val="27"/>
   </w:num>
   <w:num w:numId="17" w16cid:durableId="692152887">
     <w:abstractNumId w:val="7"/>
@@ -7472,7 +8055,7 @@
     <w:abstractNumId w:val="4"/>
   </w:num>
   <w:num w:numId="19" w16cid:durableId="611862820">
-    <w:abstractNumId w:val="28"/>
+    <w:abstractNumId w:val="30"/>
   </w:num>
   <w:num w:numId="20" w16cid:durableId="1956713992">
     <w:abstractNumId w:val="9"/>
@@ -7490,13 +8073,13 @@
     <w:abstractNumId w:val="5"/>
   </w:num>
   <w:num w:numId="25" w16cid:durableId="1150681748">
-    <w:abstractNumId w:val="23"/>
+    <w:abstractNumId w:val="25"/>
   </w:num>
   <w:num w:numId="26" w16cid:durableId="989215007">
-    <w:abstractNumId w:val="26"/>
+    <w:abstractNumId w:val="28"/>
   </w:num>
   <w:num w:numId="27" w16cid:durableId="1777871510">
-    <w:abstractNumId w:val="24"/>
+    <w:abstractNumId w:val="26"/>
   </w:num>
   <w:num w:numId="28" w16cid:durableId="807934096">
     <w:abstractNumId w:val="3"/>
@@ -7511,10 +8094,16 @@
     <w:abstractNumId w:val="2"/>
   </w:num>
   <w:num w:numId="32" w16cid:durableId="1679849505">
-    <w:abstractNumId w:val="18"/>
+    <w:abstractNumId w:val="19"/>
   </w:num>
   <w:num w:numId="33" w16cid:durableId="480535886">
     <w:abstractNumId w:val="6"/>
+  </w:num>
+  <w:num w:numId="34" w16cid:durableId="859852666">
+    <w:abstractNumId w:val="18"/>
+  </w:num>
+  <w:num w:numId="35" w16cid:durableId="744962498">
+    <w:abstractNumId w:val="20"/>
   </w:num>
 </w:numbering>
 </file>
@@ -8870,6 +9459,26 @@
 </file>
 
 <file path=customXml/item1.xml><?xml version="1.0" encoding="utf-8"?>
+<p:properties xmlns:p="http://schemas.microsoft.com/office/2006/metadata/properties" xmlns:xsi="http://www.w3.org/2001/XMLSchema-instance" xmlns:pc="http://schemas.microsoft.com/office/infopath/2007/PartnerControls">
+  <documentManagement>
+    <lcf76f155ced4ddcb4097134ff3c332f xmlns="014a21fa-8eb1-4381-98a7-0616fe71dd84">
+      <Terms xmlns="http://schemas.microsoft.com/office/infopath/2007/PartnerControls"/>
+    </lcf76f155ced4ddcb4097134ff3c332f>
+    <TaxCatchAll xmlns="6023e818-e3cd-45a0-82bd-e30eacd270c7" xsi:nil="true"/>
+  </documentManagement>
+</p:properties>
+</file>
+
+<file path=customXml/item2.xml><?xml version="1.0" encoding="utf-8"?>
+<?mso-contentType ?>
+<FormTemplates xmlns="http://schemas.microsoft.com/sharepoint/v3/contenttype/forms">
+  <Display>DocumentLibraryForm</Display>
+  <Edit>DocumentLibraryForm</Edit>
+  <New>DocumentLibraryForm</New>
+</FormTemplates>
+</file>
+
+<file path=customXml/item3.xml><?xml version="1.0" encoding="utf-8"?>
 <ct:contentTypeSchema xmlns:ct="http://schemas.microsoft.com/office/2006/metadata/contentType" xmlns:ma="http://schemas.microsoft.com/office/2006/metadata/properties/metaAttributes" ct:_="" ma:_="" ma:contentTypeName="Document" ma:contentTypeID="0x01010055BA8EF4C384BD469ED8C16E61595DB2" ma:contentTypeVersion="12" ma:contentTypeDescription="Create a new document." ma:contentTypeScope="" ma:versionID="56feeb5a34d0a1a39e248fac01985b1c">
   <xsd:schema xmlns:xsd="http://www.w3.org/2001/XMLSchema" xmlns:xs="http://www.w3.org/2001/XMLSchema" xmlns:p="http://schemas.microsoft.com/office/2006/metadata/properties" xmlns:ns2="014a21fa-8eb1-4381-98a7-0616fe71dd84" xmlns:ns3="6023e818-e3cd-45a0-82bd-e30eacd270c7" targetNamespace="http://schemas.microsoft.com/office/2006/metadata/properties" ma:root="true" ma:fieldsID="dd9f1adddbf2612249c27d9d6e1d35b3" ns2:_="" ns3:_="">
     <xsd:import namespace="014a21fa-8eb1-4381-98a7-0616fe71dd84"/>
@@ -9086,27 +9695,26 @@
 </ct:contentTypeSchema>
 </file>
 
-<file path=customXml/item2.xml><?xml version="1.0" encoding="utf-8"?>
-<?mso-contentType ?>
-<FormTemplates xmlns="http://schemas.microsoft.com/sharepoint/v3/contenttype/forms">
-  <Display>DocumentLibraryForm</Display>
-  <Edit>DocumentLibraryForm</Edit>
-  <New>DocumentLibraryForm</New>
-</FormTemplates>
+<file path=customXml/itemProps1.xml><?xml version="1.0" encoding="utf-8"?>
+<ds:datastoreItem xmlns:ds="http://schemas.openxmlformats.org/officeDocument/2006/customXml" ds:itemID="{F15D1FD0-3595-41A3-8A7B-CA1815100120}">
+  <ds:schemaRefs>
+    <ds:schemaRef ds:uri="http://schemas.microsoft.com/office/2006/metadata/properties"/>
+    <ds:schemaRef ds:uri="http://schemas.microsoft.com/office/infopath/2007/PartnerControls"/>
+    <ds:schemaRef ds:uri="014a21fa-8eb1-4381-98a7-0616fe71dd84"/>
+    <ds:schemaRef ds:uri="6023e818-e3cd-45a0-82bd-e30eacd270c7"/>
+  </ds:schemaRefs>
+</ds:datastoreItem>
 </file>
 
-<file path=customXml/item3.xml><?xml version="1.0" encoding="utf-8"?>
-<p:properties xmlns:p="http://schemas.microsoft.com/office/2006/metadata/properties" xmlns:xsi="http://www.w3.org/2001/XMLSchema-instance" xmlns:pc="http://schemas.microsoft.com/office/infopath/2007/PartnerControls">
-  <documentManagement>
-    <lcf76f155ced4ddcb4097134ff3c332f xmlns="014a21fa-8eb1-4381-98a7-0616fe71dd84">
-      <Terms xmlns="http://schemas.microsoft.com/office/infopath/2007/PartnerControls"/>
-    </lcf76f155ced4ddcb4097134ff3c332f>
-    <TaxCatchAll xmlns="6023e818-e3cd-45a0-82bd-e30eacd270c7" xsi:nil="true"/>
-  </documentManagement>
-</p:properties>
+<file path=customXml/itemProps2.xml><?xml version="1.0" encoding="utf-8"?>
+<ds:datastoreItem xmlns:ds="http://schemas.openxmlformats.org/officeDocument/2006/customXml" ds:itemID="{4FE24D8E-8CF1-43A9-8571-2A26862345BF}">
+  <ds:schemaRefs>
+    <ds:schemaRef ds:uri="http://schemas.microsoft.com/sharepoint/v3/contenttype/forms"/>
+  </ds:schemaRefs>
+</ds:datastoreItem>
 </file>
 
-<file path=customXml/itemProps1.xml><?xml version="1.0" encoding="utf-8"?>
+<file path=customXml/itemProps3.xml><?xml version="1.0" encoding="utf-8"?>
 <ds:datastoreItem xmlns:ds="http://schemas.openxmlformats.org/officeDocument/2006/customXml" ds:itemID="{3163A3B7-8C2C-40B5-AD60-E6505F20EC62}">
   <ds:schemaRefs>
     <ds:schemaRef ds:uri="http://schemas.microsoft.com/office/2006/metadata/contentType"/>
@@ -9123,23 +9731,4 @@
     <ds:schemaRef ds:uri="http://schemas.microsoft.com/internal/obd"/>
   </ds:schemaRefs>
 </ds:datastoreItem>
-</file>
-
-<file path=customXml/itemProps2.xml><?xml version="1.0" encoding="utf-8"?>
-<ds:datastoreItem xmlns:ds="http://schemas.openxmlformats.org/officeDocument/2006/customXml" ds:itemID="{4FE24D8E-8CF1-43A9-8571-2A26862345BF}">
-  <ds:schemaRefs>
-    <ds:schemaRef ds:uri="http://schemas.microsoft.com/sharepoint/v3/contenttype/forms"/>
-  </ds:schemaRefs>
-</ds:datastoreItem>
-</file>
-
-<file path=customXml/itemProps3.xml><?xml version="1.0" encoding="utf-8"?>
-<ds:datastoreItem xmlns:ds="http://schemas.openxmlformats.org/officeDocument/2006/customXml" ds:itemID="{F15D1FD0-3595-41A3-8A7B-CA1815100120}">
-  <ds:schemaRefs>
-    <ds:schemaRef ds:uri="http://schemas.microsoft.com/office/2006/metadata/properties"/>
-    <ds:schemaRef ds:uri="http://schemas.microsoft.com/office/infopath/2007/PartnerControls"/>
-    <ds:schemaRef ds:uri="014a21fa-8eb1-4381-98a7-0616fe71dd84"/>
-    <ds:schemaRef ds:uri="6023e818-e3cd-45a0-82bd-e30eacd270c7"/>
-  </ds:schemaRefs>
-</ds:datastoreItem>
 </file>
</xml_diff>